<commit_message>
total for marking adjusted to reflect actual marks
</commit_message>
<xml_diff>
--- a/Major Project Marking.docx
+++ b/Major Project Marking.docx
@@ -111,7 +111,18 @@
                 <w:sz w:val="28"/>
                 <w:szCs w:val="28"/>
               </w:rPr>
-              <w:t>Code (50 marks)</w:t>
+              <w:t>Code (25</w:t>
+            </w:r>
+            <w:bookmarkStart w:id="0" w:name="_GoBack"/>
+            <w:bookmarkEnd w:id="0"/>
+            <w:r>
+              <w:rPr>
+                <w:rFonts w:ascii="Calibri" w:hAnsi="Calibri"/>
+                <w:color w:val="2E75B5"/>
+                <w:sz w:val="28"/>
+                <w:szCs w:val="28"/>
+              </w:rPr>
+              <w:t xml:space="preserve"> marks)</w:t>
             </w:r>
           </w:p>
           <w:p>
@@ -1229,8 +1240,6 @@
               </w:rPr>
               <w:t>10</w:t>
             </w:r>
-            <w:bookmarkStart w:id="0" w:name="_GoBack"/>
-            <w:bookmarkEnd w:id="0"/>
           </w:p>
         </w:tc>
       </w:tr>

</xml_diff>